<commit_message>
ajout contrainte pour crea ou modif - inscription
le nombre atelier ne peut être suppérieur a 5
</commit_message>
<xml_diff>
--- a/document-annexe-consigne/Documentation Utilisateur/ASL - Documentation utilisateur.docx
+++ b/document-annexe-consigne/Documentation Utilisateur/ASL - Documentation utilisateur.docx
@@ -744,6 +744,59 @@
           <w:tab w:val="left" w:pos="1498"/>
         </w:tabs>
       </w:pPr>
+      <w:r>
+        <w:rPr>
+          <w:noProof/>
+        </w:rPr>
+        <w:drawing>
+          <wp:inline distT="0" distB="0" distL="0" distR="0" wp14:anchorId="0A35C52A" wp14:editId="70109055">
+            <wp:extent cx="3490595" cy="318135"/>
+            <wp:effectExtent l="0" t="0" r="0" b="5715"/>
+            <wp:docPr id="6" name="Image 6"/>
+            <wp:cNvGraphicFramePr>
+              <a:graphicFrameLocks xmlns:a="http://schemas.openxmlformats.org/drawingml/2006/main" noChangeAspect="1"/>
+            </wp:cNvGraphicFramePr>
+            <a:graphic xmlns:a="http://schemas.openxmlformats.org/drawingml/2006/main">
+              <a:graphicData uri="http://schemas.openxmlformats.org/drawingml/2006/picture">
+                <pic:pic xmlns:pic="http://schemas.openxmlformats.org/drawingml/2006/picture">
+                  <pic:nvPicPr>
+                    <pic:cNvPr id="0" name="Picture 6"/>
+                    <pic:cNvPicPr>
+                      <a:picLocks noChangeAspect="1" noChangeArrowheads="1"/>
+                    </pic:cNvPicPr>
+                  </pic:nvPicPr>
+                  <pic:blipFill>
+                    <a:blip r:embed="rId8">
+                      <a:extLst>
+                        <a:ext uri="{28A0092B-C50C-407E-A947-70E740481C1C}">
+                          <a14:useLocalDpi xmlns:a14="http://schemas.microsoft.com/office/drawing/2010/main" val="0"/>
+                        </a:ext>
+                      </a:extLst>
+                    </a:blip>
+                    <a:srcRect/>
+                    <a:stretch>
+                      <a:fillRect/>
+                    </a:stretch>
+                  </pic:blipFill>
+                  <pic:spPr bwMode="auto">
+                    <a:xfrm>
+                      <a:off x="0" y="0"/>
+                      <a:ext cx="3490595" cy="318135"/>
+                    </a:xfrm>
+                    <a:prstGeom prst="rect">
+                      <a:avLst/>
+                    </a:prstGeom>
+                    <a:noFill/>
+                    <a:ln>
+                      <a:noFill/>
+                    </a:ln>
+                  </pic:spPr>
+                </pic:pic>
+              </a:graphicData>
+            </a:graphic>
+          </wp:inline>
+        </w:drawing>
+      </w:r>
     </w:p>
     <w:p>
       <w:pPr>
@@ -751,6 +804,335 @@
           <w:tab w:val="left" w:pos="1498"/>
         </w:tabs>
       </w:pPr>
+      <w:r>
+        <w:t xml:space="preserve">Accès au formulaire grâce </w:t>
+      </w:r>
+      <w:r>
+        <w:t>à</w:t>
+      </w:r>
+      <w:r>
+        <w:t xml:space="preserve"> l’onglet « Inscription » de la bar de navigation / Menu</w:t>
+      </w:r>
+      <w:r>
+        <w:t xml:space="preserve">. </w:t>
+      </w:r>
+      <w:r>
+        <w:t xml:space="preserve"> </w:t>
+      </w:r>
+      <w:r>
+        <w:t xml:space="preserve"> </w:t>
+      </w:r>
+    </w:p>
+    <w:p>
+      <w:pPr>
+        <w:tabs>
+          <w:tab w:val="left" w:pos="1498"/>
+        </w:tabs>
+      </w:pPr>
+      <w:r>
+        <w:t xml:space="preserve">Une fois dans l’onglet, un formulaire nous permets de renseigné un nom d’utilisateur ou de réaliser une nouvelle inscription en choisissant dans la liste d’utilisateur de sélectionnée « New inscription ». </w:t>
+      </w:r>
+    </w:p>
+    <w:p>
+      <w:pPr>
+        <w:tabs>
+          <w:tab w:val="left" w:pos="1498"/>
+        </w:tabs>
+      </w:pPr>
+      <w:r>
+        <w:rPr>
+          <w:noProof/>
+        </w:rPr>
+        <w:drawing>
+          <wp:inline distT="0" distB="0" distL="0" distR="0" wp14:anchorId="568C29C7" wp14:editId="3C272F26">
+            <wp:extent cx="5756910" cy="3021330"/>
+            <wp:effectExtent l="0" t="0" r="0" b="7620"/>
+            <wp:docPr id="1" name="Image 1"/>
+            <wp:cNvGraphicFramePr>
+              <a:graphicFrameLocks xmlns:a="http://schemas.openxmlformats.org/drawingml/2006/main" noChangeAspect="1"/>
+            </wp:cNvGraphicFramePr>
+            <a:graphic xmlns:a="http://schemas.openxmlformats.org/drawingml/2006/main">
+              <a:graphicData uri="http://schemas.openxmlformats.org/drawingml/2006/picture">
+                <pic:pic xmlns:pic="http://schemas.openxmlformats.org/drawingml/2006/picture">
+                  <pic:nvPicPr>
+                    <pic:cNvPr id="0" name="Picture 1"/>
+                    <pic:cNvPicPr>
+                      <a:picLocks noChangeAspect="1" noChangeArrowheads="1"/>
+                    </pic:cNvPicPr>
+                  </pic:nvPicPr>
+                  <pic:blipFill>
+                    <a:blip r:embed="rId9">
+                      <a:extLst>
+                        <a:ext uri="{28A0092B-C50C-407E-A947-70E740481C1C}">
+                          <a14:useLocalDpi xmlns:a14="http://schemas.microsoft.com/office/drawing/2010/main" val="0"/>
+                        </a:ext>
+                      </a:extLst>
+                    </a:blip>
+                    <a:srcRect/>
+                    <a:stretch>
+                      <a:fillRect/>
+                    </a:stretch>
+                  </pic:blipFill>
+                  <pic:spPr bwMode="auto">
+                    <a:xfrm>
+                      <a:off x="0" y="0"/>
+                      <a:ext cx="5756910" cy="3021330"/>
+                    </a:xfrm>
+                    <a:prstGeom prst="rect">
+                      <a:avLst/>
+                    </a:prstGeom>
+                    <a:noFill/>
+                    <a:ln>
+                      <a:noFill/>
+                    </a:ln>
+                  </pic:spPr>
+                </pic:pic>
+              </a:graphicData>
+            </a:graphic>
+          </wp:inline>
+        </w:drawing>
+      </w:r>
+    </w:p>
+    <w:p>
+      <w:r>
+        <w:br w:type="page"/>
+      </w:r>
+    </w:p>
+    <w:p>
+      <w:pPr>
+        <w:tabs>
+          <w:tab w:val="left" w:pos="1498"/>
+        </w:tabs>
+      </w:pPr>
+      <w:r>
+        <w:lastRenderedPageBreak/>
+        <w:t xml:space="preserve">Une fois les champs correctement remplis : </w:t>
+      </w:r>
+    </w:p>
+    <w:p>
+      <w:pPr>
+        <w:pStyle w:val="Paragraphedeliste"/>
+        <w:numPr>
+          <w:ilvl w:val="0"/>
+          <w:numId w:val="12"/>
+        </w:numPr>
+        <w:tabs>
+          <w:tab w:val="left" w:pos="1498"/>
+        </w:tabs>
+      </w:pPr>
+      <w:r>
+        <w:t xml:space="preserve">Nom et </w:t>
+      </w:r>
+      <w:r>
+        <w:t>Prénom</w:t>
+      </w:r>
+      <w:r>
+        <w:t> : u</w:t>
+      </w:r>
+      <w:r>
+        <w:t>niquement des lettre</w:t>
+      </w:r>
+      <w:r>
+        <w:t>s ou un « - »</w:t>
+      </w:r>
+      <w:r>
+        <w:t xml:space="preserve"> </w:t>
+      </w:r>
+      <w:r>
+        <w:t>avec un espace possible avant et après le tirer</w:t>
+      </w:r>
+      <w:r>
+        <w:t>,</w:t>
+      </w:r>
+      <w:r>
+        <w:t xml:space="preserve"> </w:t>
+      </w:r>
+      <w:r>
+        <w:t xml:space="preserve">pas plus de 50 </w:t>
+      </w:r>
+      <w:r>
+        <w:t>caractères</w:t>
+      </w:r>
+      <w:r>
+        <w:t xml:space="preserve"> </w:t>
+      </w:r>
+      <w:r>
+        <w:t xml:space="preserve"> </w:t>
+      </w:r>
+    </w:p>
+    <w:p>
+      <w:pPr>
+        <w:pStyle w:val="Paragraphedeliste"/>
+        <w:tabs>
+          <w:tab w:val="left" w:pos="1498"/>
+        </w:tabs>
+      </w:pPr>
+    </w:p>
+    <w:p>
+      <w:pPr>
+        <w:pStyle w:val="Paragraphedeliste"/>
+        <w:numPr>
+          <w:ilvl w:val="0"/>
+          <w:numId w:val="12"/>
+        </w:numPr>
+        <w:tabs>
+          <w:tab w:val="left" w:pos="1498"/>
+        </w:tabs>
+      </w:pPr>
+      <w:r>
+        <w:t xml:space="preserve">Adresse : </w:t>
+      </w:r>
+      <w:r>
+        <w:t>pas plus de 50 caractère</w:t>
+      </w:r>
+      <w:r>
+        <w:t>s</w:t>
+      </w:r>
+      <w:r>
+        <w:t xml:space="preserve">. </w:t>
+      </w:r>
+    </w:p>
+    <w:p>
+      <w:pPr>
+        <w:pStyle w:val="Paragraphedeliste"/>
+      </w:pPr>
+    </w:p>
+    <w:p>
+      <w:pPr>
+        <w:pStyle w:val="Paragraphedeliste"/>
+        <w:numPr>
+          <w:ilvl w:val="0"/>
+          <w:numId w:val="12"/>
+        </w:numPr>
+        <w:tabs>
+          <w:tab w:val="left" w:pos="1498"/>
+        </w:tabs>
+      </w:pPr>
+      <w:proofErr w:type="spellStart"/>
+      <w:r>
+        <w:t>Num</w:t>
+      </w:r>
+      <w:proofErr w:type="spellEnd"/>
+      <w:r>
+        <w:t xml:space="preserve"> de </w:t>
+      </w:r>
+      <w:proofErr w:type="spellStart"/>
+      <w:r>
+        <w:t>telephone</w:t>
+      </w:r>
+      <w:proofErr w:type="spellEnd"/>
+      <w:r>
+        <w:t xml:space="preserve"> : </w:t>
+      </w:r>
+      <w:r>
+        <w:t>commence par 0 ou +33 puis 9 chiffre uniquement</w:t>
+      </w:r>
+    </w:p>
+    <w:p>
+      <w:pPr>
+        <w:pStyle w:val="Paragraphedeliste"/>
+      </w:pPr>
+    </w:p>
+    <w:p>
+      <w:pPr>
+        <w:pStyle w:val="Paragraphedeliste"/>
+        <w:numPr>
+          <w:ilvl w:val="0"/>
+          <w:numId w:val="12"/>
+        </w:numPr>
+        <w:tabs>
+          <w:tab w:val="left" w:pos="1498"/>
+        </w:tabs>
+      </w:pPr>
+      <w:r>
+        <w:t>Catégorie : 3 choix possibles Participant, Bénévoles ou Intervenant.</w:t>
+      </w:r>
+    </w:p>
+    <w:p>
+      <w:pPr>
+        <w:pStyle w:val="Paragraphedeliste"/>
+      </w:pPr>
+    </w:p>
+    <w:p>
+      <w:pPr>
+        <w:pStyle w:val="Paragraphedeliste"/>
+        <w:numPr>
+          <w:ilvl w:val="0"/>
+          <w:numId w:val="12"/>
+        </w:numPr>
+        <w:tabs>
+          <w:tab w:val="left" w:pos="1498"/>
+        </w:tabs>
+      </w:pPr>
+      <w:r>
+        <w:t>Choix de plusieurs Atelier possible</w:t>
+      </w:r>
+      <w:r>
+        <w:t>, mais 5 maximum</w:t>
+      </w:r>
+      <w:r>
+        <w:t xml:space="preserve">. </w:t>
+      </w:r>
+    </w:p>
+    <w:p>
+      <w:pPr>
+        <w:tabs>
+          <w:tab w:val="left" w:pos="1498"/>
+        </w:tabs>
+      </w:pPr>
+      <w:r>
+        <w:rPr>
+          <w:noProof/>
+        </w:rPr>
+        <w:drawing>
+          <wp:inline distT="0" distB="0" distL="0" distR="0" wp14:anchorId="6BC37FA1" wp14:editId="4D7FD6DF">
+            <wp:extent cx="5756910" cy="3005455"/>
+            <wp:effectExtent l="0" t="0" r="0" b="4445"/>
+            <wp:docPr id="2" name="Image 2"/>
+            <wp:cNvGraphicFramePr>
+              <a:graphicFrameLocks xmlns:a="http://schemas.openxmlformats.org/drawingml/2006/main" noChangeAspect="1"/>
+            </wp:cNvGraphicFramePr>
+            <a:graphic xmlns:a="http://schemas.openxmlformats.org/drawingml/2006/main">
+              <a:graphicData uri="http://schemas.openxmlformats.org/drawingml/2006/picture">
+                <pic:pic xmlns:pic="http://schemas.openxmlformats.org/drawingml/2006/picture">
+                  <pic:nvPicPr>
+                    <pic:cNvPr id="0" name="Picture 2"/>
+                    <pic:cNvPicPr>
+                      <a:picLocks noChangeAspect="1" noChangeArrowheads="1"/>
+                    </pic:cNvPicPr>
+                  </pic:nvPicPr>
+                  <pic:blipFill>
+                    <a:blip r:embed="rId10">
+                      <a:extLst>
+                        <a:ext uri="{28A0092B-C50C-407E-A947-70E740481C1C}">
+                          <a14:useLocalDpi xmlns:a14="http://schemas.microsoft.com/office/drawing/2010/main" val="0"/>
+                        </a:ext>
+                      </a:extLst>
+                    </a:blip>
+                    <a:srcRect/>
+                    <a:stretch>
+                      <a:fillRect/>
+                    </a:stretch>
+                  </pic:blipFill>
+                  <pic:spPr bwMode="auto">
+                    <a:xfrm>
+                      <a:off x="0" y="0"/>
+                      <a:ext cx="5756910" cy="3005455"/>
+                    </a:xfrm>
+                    <a:prstGeom prst="rect">
+                      <a:avLst/>
+                    </a:prstGeom>
+                    <a:noFill/>
+                    <a:ln>
+                      <a:noFill/>
+                    </a:ln>
+                  </pic:spPr>
+                </pic:pic>
+              </a:graphicData>
+            </a:graphic>
+          </wp:inline>
+        </w:drawing>
+      </w:r>
     </w:p>
     <w:p>
       <w:pPr>
@@ -781,6 +1163,118 @@
       </w:r>
       <w:bookmarkEnd w:id="4"/>
     </w:p>
+    <w:p>
+      <w:r>
+        <w:rPr>
+          <w:noProof/>
+        </w:rPr>
+        <w:drawing>
+          <wp:inline distT="0" distB="0" distL="0" distR="0" wp14:anchorId="4E7FCFDD" wp14:editId="5480D5A8">
+            <wp:extent cx="3498850" cy="318135"/>
+            <wp:effectExtent l="0" t="0" r="6350" b="5715"/>
+            <wp:docPr id="7" name="Image 7"/>
+            <wp:cNvGraphicFramePr>
+              <a:graphicFrameLocks xmlns:a="http://schemas.openxmlformats.org/drawingml/2006/main" noChangeAspect="1"/>
+            </wp:cNvGraphicFramePr>
+            <a:graphic xmlns:a="http://schemas.openxmlformats.org/drawingml/2006/main">
+              <a:graphicData uri="http://schemas.openxmlformats.org/drawingml/2006/picture">
+                <pic:pic xmlns:pic="http://schemas.openxmlformats.org/drawingml/2006/picture">
+                  <pic:nvPicPr>
+                    <pic:cNvPr id="0" name="Picture 7"/>
+                    <pic:cNvPicPr>
+                      <a:picLocks noChangeAspect="1" noChangeArrowheads="1"/>
+                    </pic:cNvPicPr>
+                  </pic:nvPicPr>
+                  <pic:blipFill>
+                    <a:blip r:embed="rId11">
+                      <a:extLst>
+                        <a:ext uri="{28A0092B-C50C-407E-A947-70E740481C1C}">
+                          <a14:useLocalDpi xmlns:a14="http://schemas.microsoft.com/office/drawing/2010/main" val="0"/>
+                        </a:ext>
+                      </a:extLst>
+                    </a:blip>
+                    <a:srcRect/>
+                    <a:stretch>
+                      <a:fillRect/>
+                    </a:stretch>
+                  </pic:blipFill>
+                  <pic:spPr bwMode="auto">
+                    <a:xfrm>
+                      <a:off x="0" y="0"/>
+                      <a:ext cx="3498850" cy="318135"/>
+                    </a:xfrm>
+                    <a:prstGeom prst="rect">
+                      <a:avLst/>
+                    </a:prstGeom>
+                    <a:noFill/>
+                    <a:ln>
+                      <a:noFill/>
+                    </a:ln>
+                  </pic:spPr>
+                </pic:pic>
+              </a:graphicData>
+            </a:graphic>
+          </wp:inline>
+        </w:drawing>
+      </w:r>
+    </w:p>
+    <w:p/>
+    <w:p>
+      <w:r>
+        <w:rPr>
+          <w:noProof/>
+        </w:rPr>
+        <w:drawing>
+          <wp:inline distT="0" distB="0" distL="0" distR="0" wp14:anchorId="65047AB8" wp14:editId="7D7E8039">
+            <wp:extent cx="5645150" cy="3363595"/>
+            <wp:effectExtent l="0" t="0" r="0" b="8255"/>
+            <wp:docPr id="4" name="Image 4"/>
+            <wp:cNvGraphicFramePr>
+              <a:graphicFrameLocks xmlns:a="http://schemas.openxmlformats.org/drawingml/2006/main" noChangeAspect="1"/>
+            </wp:cNvGraphicFramePr>
+            <a:graphic xmlns:a="http://schemas.openxmlformats.org/drawingml/2006/main">
+              <a:graphicData uri="http://schemas.openxmlformats.org/drawingml/2006/picture">
+                <pic:pic xmlns:pic="http://schemas.openxmlformats.org/drawingml/2006/picture">
+                  <pic:nvPicPr>
+                    <pic:cNvPr id="0" name="Picture 4"/>
+                    <pic:cNvPicPr>
+                      <a:picLocks noChangeAspect="1" noChangeArrowheads="1"/>
+                    </pic:cNvPicPr>
+                  </pic:nvPicPr>
+                  <pic:blipFill>
+                    <a:blip r:embed="rId12">
+                      <a:extLst>
+                        <a:ext uri="{28A0092B-C50C-407E-A947-70E740481C1C}">
+                          <a14:useLocalDpi xmlns:a14="http://schemas.microsoft.com/office/drawing/2010/main" val="0"/>
+                        </a:ext>
+                      </a:extLst>
+                    </a:blip>
+                    <a:srcRect/>
+                    <a:stretch>
+                      <a:fillRect/>
+                    </a:stretch>
+                  </pic:blipFill>
+                  <pic:spPr bwMode="auto">
+                    <a:xfrm>
+                      <a:off x="0" y="0"/>
+                      <a:ext cx="5645150" cy="3363595"/>
+                    </a:xfrm>
+                    <a:prstGeom prst="rect">
+                      <a:avLst/>
+                    </a:prstGeom>
+                    <a:noFill/>
+                    <a:ln>
+                      <a:noFill/>
+                    </a:ln>
+                  </pic:spPr>
+                </pic:pic>
+              </a:graphicData>
+            </a:graphic>
+          </wp:inline>
+        </w:drawing>
+      </w:r>
+    </w:p>
+    <w:p/>
     <w:p>
       <w:pPr>
         <w:rPr>
@@ -793,6 +1287,59 @@
         </w:rPr>
       </w:pPr>
       <w:r>
+        <w:rPr>
+          <w:noProof/>
+        </w:rPr>
+        <w:drawing>
+          <wp:inline distT="0" distB="0" distL="0" distR="0" wp14:anchorId="156852E1" wp14:editId="4BE2FDB1">
+            <wp:extent cx="5064760" cy="1820545"/>
+            <wp:effectExtent l="0" t="0" r="2540" b="8255"/>
+            <wp:docPr id="5" name="Image 5"/>
+            <wp:cNvGraphicFramePr>
+              <a:graphicFrameLocks xmlns:a="http://schemas.openxmlformats.org/drawingml/2006/main" noChangeAspect="1"/>
+            </wp:cNvGraphicFramePr>
+            <a:graphic xmlns:a="http://schemas.openxmlformats.org/drawingml/2006/main">
+              <a:graphicData uri="http://schemas.openxmlformats.org/drawingml/2006/picture">
+                <pic:pic xmlns:pic="http://schemas.openxmlformats.org/drawingml/2006/picture">
+                  <pic:nvPicPr>
+                    <pic:cNvPr id="0" name="Picture 5"/>
+                    <pic:cNvPicPr>
+                      <a:picLocks noChangeAspect="1" noChangeArrowheads="1"/>
+                    </pic:cNvPicPr>
+                  </pic:nvPicPr>
+                  <pic:blipFill>
+                    <a:blip r:embed="rId13">
+                      <a:extLst>
+                        <a:ext uri="{28A0092B-C50C-407E-A947-70E740481C1C}">
+                          <a14:useLocalDpi xmlns:a14="http://schemas.microsoft.com/office/drawing/2010/main" val="0"/>
+                        </a:ext>
+                      </a:extLst>
+                    </a:blip>
+                    <a:srcRect/>
+                    <a:stretch>
+                      <a:fillRect/>
+                    </a:stretch>
+                  </pic:blipFill>
+                  <pic:spPr bwMode="auto">
+                    <a:xfrm>
+                      <a:off x="0" y="0"/>
+                      <a:ext cx="5064760" cy="1820545"/>
+                    </a:xfrm>
+                    <a:prstGeom prst="rect">
+                      <a:avLst/>
+                    </a:prstGeom>
+                    <a:noFill/>
+                    <a:ln>
+                      <a:noFill/>
+                    </a:ln>
+                  </pic:spPr>
+                </pic:pic>
+              </a:graphicData>
+            </a:graphic>
+          </wp:inline>
+        </w:drawing>
+      </w:r>
+      <w:r>
         <w:br w:type="page"/>
       </w:r>
     </w:p>
@@ -814,7 +1361,7 @@
       </w:r>
     </w:p>
     <w:sectPr>
-      <w:footerReference w:type="default" r:id="rId8"/>
+      <w:footerReference w:type="default" r:id="rId14"/>
       <w:pgSz w:w="11906" w:h="16838"/>
       <w:pgMar w:top="1417" w:right="1417" w:bottom="1417" w:left="1417" w:header="708" w:footer="708" w:gutter="0"/>
       <w:cols w:space="708"/>
@@ -1399,6 +1946,118 @@
     </w:lvl>
   </w:abstractNum>
   <w:abstractNum w:abstractNumId="4" w15:restartNumberingAfterBreak="0">
+    <w:nsid w:val="2DB523BA"/>
+    <w:multiLevelType w:val="hybridMultilevel"/>
+    <w:tmpl w:val="AC82A162"/>
+    <w:lvl w:ilvl="0" w:tplc="271CBCD4">
+      <w:numFmt w:val="bullet"/>
+      <w:lvlText w:val="-"/>
+      <w:lvlJc w:val="left"/>
+      <w:pPr>
+        <w:ind w:left="720" w:hanging="360"/>
+      </w:pPr>
+      <w:rPr>
+        <w:rFonts w:ascii="Times New Roman" w:eastAsiaTheme="minorHAnsi" w:hAnsi="Times New Roman" w:cs="Times New Roman" w:hint="default"/>
+      </w:rPr>
+    </w:lvl>
+    <w:lvl w:ilvl="1" w:tplc="040C0003" w:tentative="1">
+      <w:start w:val="1"/>
+      <w:numFmt w:val="bullet"/>
+      <w:lvlText w:val="o"/>
+      <w:lvlJc w:val="left"/>
+      <w:pPr>
+        <w:ind w:left="1440" w:hanging="360"/>
+      </w:pPr>
+      <w:rPr>
+        <w:rFonts w:ascii="Courier New" w:hAnsi="Courier New" w:cs="Courier New" w:hint="default"/>
+      </w:rPr>
+    </w:lvl>
+    <w:lvl w:ilvl="2" w:tplc="040C0005" w:tentative="1">
+      <w:start w:val="1"/>
+      <w:numFmt w:val="bullet"/>
+      <w:lvlText w:val=""/>
+      <w:lvlJc w:val="left"/>
+      <w:pPr>
+        <w:ind w:left="2160" w:hanging="360"/>
+      </w:pPr>
+      <w:rPr>
+        <w:rFonts w:ascii="Wingdings" w:hAnsi="Wingdings" w:hint="default"/>
+      </w:rPr>
+    </w:lvl>
+    <w:lvl w:ilvl="3" w:tplc="040C0001" w:tentative="1">
+      <w:start w:val="1"/>
+      <w:numFmt w:val="bullet"/>
+      <w:lvlText w:val=""/>
+      <w:lvlJc w:val="left"/>
+      <w:pPr>
+        <w:ind w:left="2880" w:hanging="360"/>
+      </w:pPr>
+      <w:rPr>
+        <w:rFonts w:ascii="Symbol" w:hAnsi="Symbol" w:hint="default"/>
+      </w:rPr>
+    </w:lvl>
+    <w:lvl w:ilvl="4" w:tplc="040C0003" w:tentative="1">
+      <w:start w:val="1"/>
+      <w:numFmt w:val="bullet"/>
+      <w:lvlText w:val="o"/>
+      <w:lvlJc w:val="left"/>
+      <w:pPr>
+        <w:ind w:left="3600" w:hanging="360"/>
+      </w:pPr>
+      <w:rPr>
+        <w:rFonts w:ascii="Courier New" w:hAnsi="Courier New" w:cs="Courier New" w:hint="default"/>
+      </w:rPr>
+    </w:lvl>
+    <w:lvl w:ilvl="5" w:tplc="040C0005" w:tentative="1">
+      <w:start w:val="1"/>
+      <w:numFmt w:val="bullet"/>
+      <w:lvlText w:val=""/>
+      <w:lvlJc w:val="left"/>
+      <w:pPr>
+        <w:ind w:left="4320" w:hanging="360"/>
+      </w:pPr>
+      <w:rPr>
+        <w:rFonts w:ascii="Wingdings" w:hAnsi="Wingdings" w:hint="default"/>
+      </w:rPr>
+    </w:lvl>
+    <w:lvl w:ilvl="6" w:tplc="040C0001" w:tentative="1">
+      <w:start w:val="1"/>
+      <w:numFmt w:val="bullet"/>
+      <w:lvlText w:val=""/>
+      <w:lvlJc w:val="left"/>
+      <w:pPr>
+        <w:ind w:left="5040" w:hanging="360"/>
+      </w:pPr>
+      <w:rPr>
+        <w:rFonts w:ascii="Symbol" w:hAnsi="Symbol" w:hint="default"/>
+      </w:rPr>
+    </w:lvl>
+    <w:lvl w:ilvl="7" w:tplc="040C0003" w:tentative="1">
+      <w:start w:val="1"/>
+      <w:numFmt w:val="bullet"/>
+      <w:lvlText w:val="o"/>
+      <w:lvlJc w:val="left"/>
+      <w:pPr>
+        <w:ind w:left="5760" w:hanging="360"/>
+      </w:pPr>
+      <w:rPr>
+        <w:rFonts w:ascii="Courier New" w:hAnsi="Courier New" w:cs="Courier New" w:hint="default"/>
+      </w:rPr>
+    </w:lvl>
+    <w:lvl w:ilvl="8" w:tplc="040C0005" w:tentative="1">
+      <w:start w:val="1"/>
+      <w:numFmt w:val="bullet"/>
+      <w:lvlText w:val=""/>
+      <w:lvlJc w:val="left"/>
+      <w:pPr>
+        <w:ind w:left="6480" w:hanging="360"/>
+      </w:pPr>
+      <w:rPr>
+        <w:rFonts w:ascii="Wingdings" w:hAnsi="Wingdings" w:hint="default"/>
+      </w:rPr>
+    </w:lvl>
+  </w:abstractNum>
+  <w:abstractNum w:abstractNumId="5" w15:restartNumberingAfterBreak="0">
     <w:nsid w:val="5D4F71F3"/>
     <w:multiLevelType w:val="multilevel"/>
     <w:tmpl w:val="A624256A"/>
@@ -1512,7 +2171,7 @@
       </w:pPr>
     </w:lvl>
   </w:abstractNum>
-  <w:abstractNum w:abstractNumId="5" w15:restartNumberingAfterBreak="0">
+  <w:abstractNum w:abstractNumId="6" w15:restartNumberingAfterBreak="0">
     <w:nsid w:val="64780FD5"/>
     <w:multiLevelType w:val="hybridMultilevel"/>
     <w:tmpl w:val="E2848692"/>
@@ -1598,7 +2257,7 @@
       </w:pPr>
     </w:lvl>
   </w:abstractNum>
-  <w:abstractNum w:abstractNumId="6" w15:restartNumberingAfterBreak="0">
+  <w:abstractNum w:abstractNumId="7" w15:restartNumberingAfterBreak="0">
     <w:nsid w:val="69FA7644"/>
     <w:multiLevelType w:val="multilevel"/>
     <w:tmpl w:val="DF5A18AE"/>
@@ -1725,13 +2384,13 @@
     <w:abstractNumId w:val="1"/>
   </w:num>
   <w:num w:numId="5">
-    <w:abstractNumId w:val="4"/>
+    <w:abstractNumId w:val="5"/>
   </w:num>
   <w:num w:numId="6">
-    <w:abstractNumId w:val="5"/>
+    <w:abstractNumId w:val="6"/>
   </w:num>
   <w:num w:numId="7">
-    <w:abstractNumId w:val="6"/>
+    <w:abstractNumId w:val="7"/>
   </w:num>
   <w:num w:numId="8">
     <w:abstractNumId w:val="0"/>
@@ -1753,6 +2412,9 @@
     <w:lvlOverride w:ilvl="0">
       <w:startOverride w:val="1"/>
     </w:lvlOverride>
+  </w:num>
+  <w:num w:numId="12">
+    <w:abstractNumId w:val="4"/>
   </w:num>
 </w:numbering>
 </file>
@@ -2486,6 +3148,17 @@
       <w:u w:val="single"/>
     </w:rPr>
   </w:style>
+  <w:style w:type="paragraph" w:styleId="Paragraphedeliste">
+    <w:name w:val="List Paragraph"/>
+    <w:basedOn w:val="Normal"/>
+    <w:uiPriority w:val="34"/>
+    <w:qFormat/>
+    <w:rsid w:val="00650437"/>
+    <w:pPr>
+      <w:ind w:left="720"/>
+      <w:contextualSpacing/>
+    </w:pPr>
+  </w:style>
 </w:styles>
 </file>
 

</xml_diff>